<commit_message>
crap hw 2 for parallel algo
</commit_message>
<xml_diff>
--- a/CS-8530/hw/HW_2/hw2.docx
+++ b/CS-8530/hw/HW_2/hw2.docx
@@ -59,7 +59,13 @@
         <w:t xml:space="preserve"> and Step 1 A(j) initial set up. We can do this by </w:t>
       </w:r>
       <w:r>
-        <w:t>making C the only array of values</w:t>
+        <w:t xml:space="preserve">making </w:t>
+      </w:r>
+      <w:r>
+        <w:t>A</w:t>
+      </w:r>
+      <w:r>
+        <w:t xml:space="preserve"> the only array of values</w:t>
       </w:r>
       <w:r>
         <w:t xml:space="preserve"> with</w:t>
@@ -89,10 +95,37 @@
         <w:t>transversal at the same time</w:t>
       </w:r>
       <w:r>
-        <w:t xml:space="preserve"> with the prefix sum </w:t>
-      </w:r>
-      <w:bookmarkStart w:id="0" w:name="_GoBack"/>
-      <w:bookmarkEnd w:id="0"/>
+        <w:t xml:space="preserve"> with the prefix sum</w:t>
+      </w:r>
+      <w:r>
+        <w:t xml:space="preserve">, since the results of the forward </w:t>
+      </w:r>
+      <w:r>
+        <w:t>transversal</w:t>
+      </w:r>
+      <w:r>
+        <w:t xml:space="preserve"> </w:t>
+      </w:r>
+      <w:proofErr w:type="gramStart"/>
+      <w:r>
+        <w:t>B(</w:t>
+      </w:r>
+      <w:proofErr w:type="gramEnd"/>
+      <w:r>
+        <w:t>h =</w:t>
+      </w:r>
+      <w:r>
+        <w:t xml:space="preserve"> </w:t>
+      </w:r>
+      <w:r>
+        <w:t xml:space="preserve">j) = </w:t>
+      </w:r>
+      <w:r>
+        <w:t>A</w:t>
+      </w:r>
+      <w:r>
+        <w:t>(h, j)</w:t>
+      </w:r>
     </w:p>
     <w:p>
       <w:pPr>
@@ -171,11 +204,181 @@
       <w:r>
         <w:t xml:space="preserve"> sum of input elements</w:t>
       </w:r>
+      <w:r>
+        <w:t>.</w:t>
+      </w:r>
     </w:p>
     <w:p>
       <w:pPr>
         <w:pStyle w:val="ListParagraph"/>
         <w:ind w:firstLine="0"/>
+      </w:pPr>
+    </w:p>
+    <w:p>
+      <w:pPr>
+        <w:pStyle w:val="ListParagraph"/>
+        <w:ind w:firstLine="0"/>
+        <w:rPr>
+          <w:b/>
+        </w:rPr>
+      </w:pPr>
+      <w:r>
+        <w:rPr>
+          <w:b/>
+        </w:rPr>
+        <w:t>begin</w:t>
+      </w:r>
+    </w:p>
+    <w:p>
+      <w:pPr>
+        <w:pStyle w:val="ListParagraph"/>
+        <w:ind w:firstLine="0"/>
+      </w:pPr>
+      <w:r>
+        <w:tab/>
+        <w:t xml:space="preserve">1. </w:t>
+      </w:r>
+      <w:r>
+        <w:t xml:space="preserve">for 1&lt;= j &lt;= n </w:t>
+      </w:r>
+      <w:proofErr w:type="spellStart"/>
+      <w:r>
+        <w:t>pardo</w:t>
+      </w:r>
+      <w:proofErr w:type="spellEnd"/>
+    </w:p>
+    <w:p>
+      <w:pPr>
+        <w:pStyle w:val="ListParagraph"/>
+        <w:ind w:firstLine="0"/>
+      </w:pPr>
+      <w:r>
+        <w:tab/>
+      </w:r>
+      <w:r>
+        <w:tab/>
+      </w:r>
+      <w:r>
+        <w:t xml:space="preserve">Set </w:t>
+      </w:r>
+      <w:proofErr w:type="gramStart"/>
+      <w:r>
+        <w:t>C(</w:t>
+      </w:r>
+      <w:proofErr w:type="gramEnd"/>
+      <w:r>
+        <w:t>0, j) := C(j)</w:t>
+      </w:r>
+    </w:p>
+    <w:p>
+      <w:pPr>
+        <w:pStyle w:val="ListParagraph"/>
+        <w:ind w:firstLine="0"/>
+      </w:pPr>
+      <w:r>
+        <w:tab/>
+        <w:t xml:space="preserve">2. </w:t>
+      </w:r>
+      <w:r>
+        <w:t xml:space="preserve"> </w:t>
+      </w:r>
+      <w:r>
+        <w:t xml:space="preserve">for h = 1 to log n do </w:t>
+      </w:r>
+    </w:p>
+    <w:p>
+      <w:pPr>
+        <w:pStyle w:val="ListParagraph"/>
+        <w:ind w:firstLine="0"/>
+      </w:pPr>
+      <w:r>
+        <w:tab/>
+      </w:r>
+      <w:r>
+        <w:tab/>
+      </w:r>
+      <w:r>
+        <w:t>For 1&lt;= j &lt;= n/2</w:t>
+      </w:r>
+      <w:r>
+        <w:rPr>
+          <w:vertAlign w:val="superscript"/>
+        </w:rPr>
+        <w:t>h</w:t>
+      </w:r>
+      <w:r>
+        <w:t xml:space="preserve"> </w:t>
+      </w:r>
+      <w:proofErr w:type="spellStart"/>
+      <w:r>
+        <w:t>pardo</w:t>
+      </w:r>
+      <w:proofErr w:type="spellEnd"/>
+    </w:p>
+    <w:p>
+      <w:pPr>
+        <w:pStyle w:val="ListParagraph"/>
+        <w:ind w:firstLine="0"/>
+      </w:pPr>
+      <w:r>
+        <w:tab/>
+      </w:r>
+      <w:r>
+        <w:tab/>
+      </w:r>
+      <w:r>
+        <w:tab/>
+        <w:t xml:space="preserve">Set </w:t>
+      </w:r>
+      <w:proofErr w:type="gramStart"/>
+      <w:r>
+        <w:t>C(</w:t>
+      </w:r>
+      <w:proofErr w:type="gramEnd"/>
+      <w:r>
+        <w:t xml:space="preserve">h, j) := </w:t>
+      </w:r>
+      <w:r>
+        <w:t>C</w:t>
+      </w:r>
+      <w:r>
+        <w:t xml:space="preserve">(h – 1, 2j – 1) * </w:t>
+      </w:r>
+      <w:r>
+        <w:t>C</w:t>
+      </w:r>
+      <w:r>
+        <w:t>(h – 1 , 2j)</w:t>
+      </w:r>
+    </w:p>
+    <w:p>
+      <w:pPr>
+        <w:pStyle w:val="ListParagraph"/>
+        <w:ind w:firstLine="0"/>
+        <w:rPr>
+          <w:b/>
+        </w:rPr>
+      </w:pPr>
+      <w:r>
+        <w:rPr>
+          <w:b/>
+        </w:rPr>
+        <w:t>end</w:t>
+      </w:r>
+    </w:p>
+    <w:p>
+      <w:pPr>
+        <w:pStyle w:val="ListParagraph"/>
+        <w:ind w:firstLine="0"/>
+      </w:pPr>
+    </w:p>
+    <w:p>
+      <w:pPr>
+        <w:pStyle w:val="ListParagraph"/>
+        <w:ind w:firstLine="0"/>
+        <w:rPr>
+          <w:b/>
+        </w:rPr>
       </w:pPr>
     </w:p>
     <w:p>
@@ -675,6 +878,7 @@
         <w:ind w:left="4320" w:firstLine="0"/>
       </w:pPr>
       <w:r>
+        <w:lastRenderedPageBreak/>
         <w:t>color vertex c(</w:t>
       </w:r>
       <w:proofErr w:type="spellStart"/>
@@ -797,11 +1001,7 @@
         <w:t xml:space="preserve">g n) </w:t>
       </w:r>
       <w:r>
-        <w:t xml:space="preserve">time since we sort the </w:t>
-      </w:r>
-      <w:r>
-        <w:lastRenderedPageBreak/>
-        <w:t>array</w:t>
+        <w:t>time since we sort the array</w:t>
       </w:r>
       <w:r>
         <w:t xml:space="preserve"> and </w:t>
@@ -850,6 +1050,199 @@
           <w:numId w:val="1"/>
         </w:numPr>
       </w:pPr>
+      <w:r>
+        <w:t xml:space="preserve"> </w:t>
+      </w:r>
+    </w:p>
+    <w:p>
+      <w:pPr>
+        <w:pStyle w:val="ListParagraph"/>
+        <w:ind w:firstLine="0"/>
+      </w:pPr>
+      <w:r>
+        <w:rPr>
+          <w:b/>
+        </w:rPr>
+        <w:t>Input:</w:t>
+      </w:r>
+      <w:r>
+        <w:t xml:space="preserve"> </w:t>
+      </w:r>
+      <w:r>
+        <w:t xml:space="preserve">Problem P of size n, some integer </w:t>
+      </w:r>
+      <w:r>
+        <w:t>n.</w:t>
+      </w:r>
+    </w:p>
+    <w:p>
+      <w:pPr>
+        <w:pStyle w:val="ListParagraph"/>
+        <w:ind w:firstLine="0"/>
+      </w:pPr>
+      <w:r>
+        <w:rPr>
+          <w:b/>
+        </w:rPr>
+        <w:t>Output:</w:t>
+      </w:r>
+      <w:r>
+        <w:t xml:space="preserve"> Solution S</w:t>
+      </w:r>
+    </w:p>
+    <w:p>
+      <w:pPr>
+        <w:pStyle w:val="ListParagraph"/>
+        <w:ind w:firstLine="0"/>
+      </w:pPr>
+    </w:p>
+    <w:p>
+      <w:pPr>
+        <w:pStyle w:val="ListParagraph"/>
+        <w:ind w:firstLine="0"/>
+        <w:rPr>
+          <w:b/>
+        </w:rPr>
+      </w:pPr>
+      <w:r>
+        <w:rPr>
+          <w:b/>
+        </w:rPr>
+        <w:t xml:space="preserve">begin </w:t>
+      </w:r>
+    </w:p>
+    <w:p>
+      <w:pPr>
+        <w:ind w:firstLine="720"/>
+      </w:pPr>
+      <w:r>
+        <w:t xml:space="preserve">for 1 &lt;= </w:t>
+      </w:r>
+      <w:proofErr w:type="spellStart"/>
+      <w:r>
+        <w:t>i</w:t>
+      </w:r>
+      <w:proofErr w:type="spellEnd"/>
+      <w:r>
+        <w:t xml:space="preserve"> &lt;= n </w:t>
+      </w:r>
+      <w:proofErr w:type="spellStart"/>
+      <w:r>
+        <w:t>pardo</w:t>
+      </w:r>
+      <w:proofErr w:type="spellEnd"/>
+      <w:r>
+        <w:t xml:space="preserve"> </w:t>
+      </w:r>
+    </w:p>
+    <w:p>
+      <w:pPr>
+        <w:pStyle w:val="ListParagraph"/>
+        <w:ind w:left="2160" w:firstLine="0"/>
+      </w:pPr>
+      <w:r>
+        <w:t>Divide n into log(n) blocks</w:t>
+      </w:r>
+    </w:p>
+    <w:p>
+      <w:pPr>
+        <w:pStyle w:val="ListParagraph"/>
+        <w:ind w:left="2160" w:firstLine="0"/>
+      </w:pPr>
+      <w:r>
+        <w:t xml:space="preserve">Do algorithm A </w:t>
+      </w:r>
+      <w:r>
+        <w:t xml:space="preserve">on log(n) blocks </w:t>
+      </w:r>
+    </w:p>
+    <w:p>
+      <w:pPr>
+        <w:rPr>
+          <w:b/>
+        </w:rPr>
+      </w:pPr>
+      <w:r>
+        <w:tab/>
+      </w:r>
+      <w:r>
+        <w:rPr>
+          <w:b/>
+        </w:rPr>
+        <w:t>end</w:t>
+      </w:r>
+    </w:p>
+    <w:p>
+      <w:r>
+        <w:rPr>
+          <w:b/>
+        </w:rPr>
+        <w:tab/>
+      </w:r>
+      <w:r>
+        <w:t xml:space="preserve">We partition the problem n into log(n) blocks. </w:t>
+      </w:r>
+      <w:r>
+        <w:t>This is input is n=log(n) into O(log(n)/loglog(n)</w:t>
+      </w:r>
+      <w:r>
+        <w:t xml:space="preserve">), or </w:t>
+      </w:r>
+      <w:r>
+        <w:t>O</w:t>
+      </w:r>
+      <w:r>
+        <w:t>(loglog(n)/</w:t>
+      </w:r>
+      <w:proofErr w:type="spellStart"/>
+      <w:r>
+        <w:t>logloglog</w:t>
+      </w:r>
+      <w:proofErr w:type="spellEnd"/>
+      <w:r>
+        <w:t>(n))</w:t>
+      </w:r>
+      <w:r>
+        <w:t xml:space="preserve"> which just cancels</w:t>
+      </w:r>
+      <w:r>
+        <w:t xml:space="preserve"> one log of each numerator and denominator. </w:t>
+      </w:r>
+      <w:r>
+        <w:t xml:space="preserve">Doing algorithm A </w:t>
+      </w:r>
+      <w:r>
+        <w:t xml:space="preserve">by dividing and partitioning </w:t>
+      </w:r>
+      <w:r>
+        <w:t xml:space="preserve">A should </w:t>
+      </w:r>
+      <w:r>
+        <w:t xml:space="preserve">separate the problem space into O(n) total operations across all </w:t>
+      </w:r>
+      <w:r>
+        <w:t xml:space="preserve">log (n) </w:t>
+      </w:r>
+      <w:r>
+        <w:t>block</w:t>
+      </w:r>
+      <w:r>
+        <w:t>s</w:t>
+      </w:r>
+      <w:r>
+        <w:t xml:space="preserve">, if problem P </w:t>
+      </w:r>
+      <w:r>
+        <w:t>is independent</w:t>
+      </w:r>
+      <w:r>
+        <w:t xml:space="preserve"> </w:t>
+      </w:r>
+      <w:r>
+        <w:t>in its factors to create solution S.</w:t>
+      </w:r>
+      <w:bookmarkStart w:id="0" w:name="_GoBack"/>
+      <w:bookmarkEnd w:id="0"/>
     </w:p>
     <w:sectPr>
       <w:pgSz w:w="12240" w:h="15840"/>
@@ -1042,6 +1435,184 @@
     </w:lvl>
   </w:abstractNum>
   <w:abstractNum w:abstractNumId="2" w15:restartNumberingAfterBreak="0">
+    <w:nsid w:val="4AEC062B"/>
+    <w:multiLevelType w:val="hybridMultilevel"/>
+    <w:tmpl w:val="0EFC3F0E"/>
+    <w:lvl w:ilvl="0" w:tplc="135CF678">
+      <w:start w:val="1"/>
+      <w:numFmt w:val="decimal"/>
+      <w:lvlText w:val="%1."/>
+      <w:lvlJc w:val="left"/>
+      <w:pPr>
+        <w:ind w:left="1800" w:hanging="360"/>
+      </w:pPr>
+      <w:rPr>
+        <w:rFonts w:hint="default"/>
+      </w:rPr>
+    </w:lvl>
+    <w:lvl w:ilvl="1" w:tplc="04090019" w:tentative="1">
+      <w:start w:val="1"/>
+      <w:numFmt w:val="lowerLetter"/>
+      <w:lvlText w:val="%2."/>
+      <w:lvlJc w:val="left"/>
+      <w:pPr>
+        <w:ind w:left="2520" w:hanging="360"/>
+      </w:pPr>
+    </w:lvl>
+    <w:lvl w:ilvl="2" w:tplc="0409001B" w:tentative="1">
+      <w:start w:val="1"/>
+      <w:numFmt w:val="lowerRoman"/>
+      <w:lvlText w:val="%3."/>
+      <w:lvlJc w:val="right"/>
+      <w:pPr>
+        <w:ind w:left="3240" w:hanging="180"/>
+      </w:pPr>
+    </w:lvl>
+    <w:lvl w:ilvl="3" w:tplc="0409000F" w:tentative="1">
+      <w:start w:val="1"/>
+      <w:numFmt w:val="decimal"/>
+      <w:lvlText w:val="%4."/>
+      <w:lvlJc w:val="left"/>
+      <w:pPr>
+        <w:ind w:left="3960" w:hanging="360"/>
+      </w:pPr>
+    </w:lvl>
+    <w:lvl w:ilvl="4" w:tplc="04090019" w:tentative="1">
+      <w:start w:val="1"/>
+      <w:numFmt w:val="lowerLetter"/>
+      <w:lvlText w:val="%5."/>
+      <w:lvlJc w:val="left"/>
+      <w:pPr>
+        <w:ind w:left="4680" w:hanging="360"/>
+      </w:pPr>
+    </w:lvl>
+    <w:lvl w:ilvl="5" w:tplc="0409001B" w:tentative="1">
+      <w:start w:val="1"/>
+      <w:numFmt w:val="lowerRoman"/>
+      <w:lvlText w:val="%6."/>
+      <w:lvlJc w:val="right"/>
+      <w:pPr>
+        <w:ind w:left="5400" w:hanging="180"/>
+      </w:pPr>
+    </w:lvl>
+    <w:lvl w:ilvl="6" w:tplc="0409000F" w:tentative="1">
+      <w:start w:val="1"/>
+      <w:numFmt w:val="decimal"/>
+      <w:lvlText w:val="%7."/>
+      <w:lvlJc w:val="left"/>
+      <w:pPr>
+        <w:ind w:left="6120" w:hanging="360"/>
+      </w:pPr>
+    </w:lvl>
+    <w:lvl w:ilvl="7" w:tplc="04090019" w:tentative="1">
+      <w:start w:val="1"/>
+      <w:numFmt w:val="lowerLetter"/>
+      <w:lvlText w:val="%8."/>
+      <w:lvlJc w:val="left"/>
+      <w:pPr>
+        <w:ind w:left="6840" w:hanging="360"/>
+      </w:pPr>
+    </w:lvl>
+    <w:lvl w:ilvl="8" w:tplc="0409001B" w:tentative="1">
+      <w:start w:val="1"/>
+      <w:numFmt w:val="lowerRoman"/>
+      <w:lvlText w:val="%9."/>
+      <w:lvlJc w:val="right"/>
+      <w:pPr>
+        <w:ind w:left="7560" w:hanging="180"/>
+      </w:pPr>
+    </w:lvl>
+  </w:abstractNum>
+  <w:abstractNum w:abstractNumId="3" w15:restartNumberingAfterBreak="0">
+    <w:nsid w:val="74BD4D0C"/>
+    <w:multiLevelType w:val="hybridMultilevel"/>
+    <w:tmpl w:val="D346C2E6"/>
+    <w:lvl w:ilvl="0" w:tplc="3562372A">
+      <w:start w:val="1"/>
+      <w:numFmt w:val="decimal"/>
+      <w:lvlText w:val="%1."/>
+      <w:lvlJc w:val="left"/>
+      <w:pPr>
+        <w:ind w:left="1080" w:hanging="360"/>
+      </w:pPr>
+      <w:rPr>
+        <w:rFonts w:hint="default"/>
+      </w:rPr>
+    </w:lvl>
+    <w:lvl w:ilvl="1" w:tplc="04090019" w:tentative="1">
+      <w:start w:val="1"/>
+      <w:numFmt w:val="lowerLetter"/>
+      <w:lvlText w:val="%2."/>
+      <w:lvlJc w:val="left"/>
+      <w:pPr>
+        <w:ind w:left="1800" w:hanging="360"/>
+      </w:pPr>
+    </w:lvl>
+    <w:lvl w:ilvl="2" w:tplc="0409001B" w:tentative="1">
+      <w:start w:val="1"/>
+      <w:numFmt w:val="lowerRoman"/>
+      <w:lvlText w:val="%3."/>
+      <w:lvlJc w:val="right"/>
+      <w:pPr>
+        <w:ind w:left="2520" w:hanging="180"/>
+      </w:pPr>
+    </w:lvl>
+    <w:lvl w:ilvl="3" w:tplc="0409000F" w:tentative="1">
+      <w:start w:val="1"/>
+      <w:numFmt w:val="decimal"/>
+      <w:lvlText w:val="%4."/>
+      <w:lvlJc w:val="left"/>
+      <w:pPr>
+        <w:ind w:left="3240" w:hanging="360"/>
+      </w:pPr>
+    </w:lvl>
+    <w:lvl w:ilvl="4" w:tplc="04090019" w:tentative="1">
+      <w:start w:val="1"/>
+      <w:numFmt w:val="lowerLetter"/>
+      <w:lvlText w:val="%5."/>
+      <w:lvlJc w:val="left"/>
+      <w:pPr>
+        <w:ind w:left="3960" w:hanging="360"/>
+      </w:pPr>
+    </w:lvl>
+    <w:lvl w:ilvl="5" w:tplc="0409001B" w:tentative="1">
+      <w:start w:val="1"/>
+      <w:numFmt w:val="lowerRoman"/>
+      <w:lvlText w:val="%6."/>
+      <w:lvlJc w:val="right"/>
+      <w:pPr>
+        <w:ind w:left="4680" w:hanging="180"/>
+      </w:pPr>
+    </w:lvl>
+    <w:lvl w:ilvl="6" w:tplc="0409000F" w:tentative="1">
+      <w:start w:val="1"/>
+      <w:numFmt w:val="decimal"/>
+      <w:lvlText w:val="%7."/>
+      <w:lvlJc w:val="left"/>
+      <w:pPr>
+        <w:ind w:left="5400" w:hanging="360"/>
+      </w:pPr>
+    </w:lvl>
+    <w:lvl w:ilvl="7" w:tplc="04090019" w:tentative="1">
+      <w:start w:val="1"/>
+      <w:numFmt w:val="lowerLetter"/>
+      <w:lvlText w:val="%8."/>
+      <w:lvlJc w:val="left"/>
+      <w:pPr>
+        <w:ind w:left="6120" w:hanging="360"/>
+      </w:pPr>
+    </w:lvl>
+    <w:lvl w:ilvl="8" w:tplc="0409001B" w:tentative="1">
+      <w:start w:val="1"/>
+      <w:numFmt w:val="lowerRoman"/>
+      <w:lvlText w:val="%9."/>
+      <w:lvlJc w:val="right"/>
+      <w:pPr>
+        <w:ind w:left="6840" w:hanging="180"/>
+      </w:pPr>
+    </w:lvl>
+  </w:abstractNum>
+  <w:abstractNum w:abstractNumId="4" w15:restartNumberingAfterBreak="0">
     <w:nsid w:val="75DD027C"/>
     <w:multiLevelType w:val="hybridMultilevel"/>
     <w:tmpl w:val="0436FF32"/>
@@ -1057,7 +1628,7 @@
         <w:rFonts w:hint="default"/>
       </w:rPr>
     </w:lvl>
-    <w:lvl w:ilvl="1" w:tplc="04090019" w:tentative="1">
+    <w:lvl w:ilvl="1" w:tplc="04090019">
       <w:start w:val="1"/>
       <w:numFmt w:val="lowerLetter"/>
       <w:lvlText w:val="%2."/>
@@ -1066,7 +1637,7 @@
         <w:ind w:left="1440" w:hanging="360"/>
       </w:pPr>
     </w:lvl>
-    <w:lvl w:ilvl="2" w:tplc="0409001B" w:tentative="1">
+    <w:lvl w:ilvl="2" w:tplc="0409001B">
       <w:start w:val="1"/>
       <w:numFmt w:val="lowerRoman"/>
       <w:lvlText w:val="%3."/>
@@ -1131,13 +1702,19 @@
     </w:lvl>
   </w:abstractNum>
   <w:num w:numId="1">
-    <w:abstractNumId w:val="2"/>
+    <w:abstractNumId w:val="4"/>
   </w:num>
   <w:num w:numId="2">
     <w:abstractNumId w:val="0"/>
   </w:num>
   <w:num w:numId="3">
     <w:abstractNumId w:val="1"/>
+  </w:num>
+  <w:num w:numId="4">
+    <w:abstractNumId w:val="3"/>
+  </w:num>
+  <w:num w:numId="5">
+    <w:abstractNumId w:val="2"/>
   </w:num>
 </w:numbering>
 </file>

</xml_diff>